<commit_message>
Updated revision history to make a separate page for each version. Other changes relating to releasing the software.
</commit_message>
<xml_diff>
--- a/SWI_ObsExtractor/doc/SWI Observation Extractor V2.docx
+++ b/SWI_ObsExtractor/doc/SWI Observation Extractor V2.docx
@@ -1,6 +1,6 @@
 
 <file path=word/document.xml><?xml version="1.0" encoding="utf-8"?>
-<w:document xmlns:wpc="http://schemas.microsoft.com/office/word/2010/wordprocessingCanvas" xmlns:cx="http://schemas.microsoft.com/office/drawing/2014/chartex" xmlns:cx1="http://schemas.microsoft.com/office/drawing/2015/9/8/chartex" xmlns:cx2="http://schemas.microsoft.com/office/drawing/2015/10/21/chartex" xmlns:cx3="http://schemas.microsoft.com/office/drawing/2016/5/9/chartex" xmlns:cx4="http://schemas.microsoft.com/office/drawing/2016/5/10/chartex" xmlns:cx5="http://schemas.microsoft.com/office/drawing/2016/5/11/chartex" xmlns:cx6="http://schemas.microsoft.com/office/drawing/2016/5/12/chartex" xmlns:cx7="http://schemas.microsoft.com/office/drawing/2016/5/13/chartex" xmlns:cx8="http://schemas.microsoft.com/office/drawing/2016/5/14/chartex" xmlns:mc="http://schemas.openxmlformats.org/markup-compatibility/2006" xmlns:aink="http://schemas.microsoft.com/office/drawing/2016/ink" xmlns:am3d="http://schemas.microsoft.com/office/drawing/2017/model3d" xmlns:o="urn:schemas-microsoft-com:office:office" xmlns:r="http://schemas.openxmlformats.org/officeDocument/2006/relationships" xmlns:m="http://schemas.openxmlformats.org/officeDocument/2006/math" xmlns:v="urn:schemas-microsoft-com:vml" xmlns:wp14="http://schemas.microsoft.com/office/word/2010/wordprocessingDrawing" xmlns:wp="http://schemas.openxmlformats.org/drawingml/2006/wordprocessingDrawing" xmlns:w10="urn:schemas-microsoft-com:office:word" xmlns:w="http://schemas.openxmlformats.org/wordprocessingml/2006/main" xmlns:w14="http://schemas.microsoft.com/office/word/2010/wordml" xmlns:w15="http://schemas.microsoft.com/office/word/2012/wordml" xmlns:w16cid="http://schemas.microsoft.com/office/word/2016/wordml/cid" xmlns:w16se="http://schemas.microsoft.com/office/word/2015/wordml/symex" xmlns:wpg="http://schemas.microsoft.com/office/word/2010/wordprocessingGroup" xmlns:wpi="http://schemas.microsoft.com/office/word/2010/wordprocessingInk" xmlns:wne="http://schemas.microsoft.com/office/word/2006/wordml" xmlns:wps="http://schemas.microsoft.com/office/word/2010/wordprocessingShape" mc:Ignorable="w14 w15 w16se w16cid wp14">
+<w:document xmlns:wpc="http://schemas.microsoft.com/office/word/2010/wordprocessingCanvas" xmlns:cx="http://schemas.microsoft.com/office/drawing/2014/chartex" xmlns:cx1="http://schemas.microsoft.com/office/drawing/2015/9/8/chartex" xmlns:cx2="http://schemas.microsoft.com/office/drawing/2015/10/21/chartex" xmlns:cx3="http://schemas.microsoft.com/office/drawing/2016/5/9/chartex" xmlns:cx4="http://schemas.microsoft.com/office/drawing/2016/5/10/chartex" xmlns:cx5="http://schemas.microsoft.com/office/drawing/2016/5/11/chartex" xmlns:cx6="http://schemas.microsoft.com/office/drawing/2016/5/12/chartex" xmlns:cx7="http://schemas.microsoft.com/office/drawing/2016/5/13/chartex" xmlns:cx8="http://schemas.microsoft.com/office/drawing/2016/5/14/chartex" xmlns:mc="http://schemas.openxmlformats.org/markup-compatibility/2006" xmlns:aink="http://schemas.microsoft.com/office/drawing/2016/ink" xmlns:am3d="http://schemas.microsoft.com/office/drawing/2017/model3d" xmlns:o="urn:schemas-microsoft-com:office:office" xmlns:r="http://schemas.openxmlformats.org/officeDocument/2006/relationships" xmlns:m="http://schemas.openxmlformats.org/officeDocument/2006/math" xmlns:v="urn:schemas-microsoft-com:vml" xmlns:wp14="http://schemas.microsoft.com/office/word/2010/wordprocessingDrawing" xmlns:wp="http://schemas.openxmlformats.org/drawingml/2006/wordprocessingDrawing" xmlns:w10="urn:schemas-microsoft-com:office:word" xmlns:w="http://schemas.openxmlformats.org/wordprocessingml/2006/main" xmlns:w14="http://schemas.microsoft.com/office/word/2010/wordml" xmlns:w15="http://schemas.microsoft.com/office/word/2012/wordml" xmlns:w16cex="http://schemas.microsoft.com/office/word/2018/wordml/cex" xmlns:w16cid="http://schemas.microsoft.com/office/word/2016/wordml/cid" xmlns:w16="http://schemas.microsoft.com/office/word/2018/wordml" xmlns:w16sdtdh="http://schemas.microsoft.com/office/word/2020/wordml/sdtdatahash" xmlns:w16se="http://schemas.microsoft.com/office/word/2015/wordml/symex" xmlns:wpg="http://schemas.microsoft.com/office/word/2010/wordprocessingGroup" xmlns:wpi="http://schemas.microsoft.com/office/word/2010/wordprocessingInk" xmlns:wne="http://schemas.microsoft.com/office/word/2006/wordml" xmlns:wps="http://schemas.microsoft.com/office/word/2010/wordprocessingShape" mc:Ignorable="w14 w15 w16se w16cid w16 w16cex w16sdtdh wp14">
   <w:body>
     <w:p>
       <w:pPr>
@@ -19,11 +19,9 @@
       <w:r>
         <w:t>SWI Observation Extractor</w:t>
       </w:r>
-      <w:ins w:id="0" w:author="Richard B. Winston" w:date="2017-11-15T10:37:00Z">
-        <w:r>
-          <w:t xml:space="preserve"> version 1.0</w:t>
-        </w:r>
-      </w:ins>
+      <w:r>
+        <w:t xml:space="preserve"> version 1.0</w:t>
+      </w:r>
       <w:r>
         <w:t xml:space="preserve"> is used to read an output file of the SWI package in MODFLOW-2005</w:t>
       </w:r>
@@ -36,12 +34,14 @@
       <w:r>
         <w:t xml:space="preserve"> (</w:t>
       </w:r>
+      <w:proofErr w:type="spellStart"/>
       <w:r>
         <w:rPr>
           <w:rStyle w:val="fcitation"/>
         </w:rPr>
         <w:t>Niswonger</w:t>
       </w:r>
+      <w:proofErr w:type="spellEnd"/>
       <w:r>
         <w:rPr>
           <w:rStyle w:val="fcitation"/>
@@ -56,24 +56,15 @@
       <w:r>
         <w:t>SWI Observation Extractor allows the user to specify several of the observation locations and provide a weight for each one</w:t>
       </w:r>
-      <w:ins w:id="1" w:author="Richard B. Winston" w:date="2017-11-15T10:37:00Z">
-        <w:r>
-          <w:t>.</w:t>
-        </w:r>
-      </w:ins>
+      <w:r>
+        <w:t>.</w:t>
+      </w:r>
       <w:r>
         <w:t xml:space="preserve"> </w:t>
       </w:r>
-      <w:del w:id="2" w:author="Richard B. Winston" w:date="2017-11-15T10:37:00Z">
-        <w:r>
-          <w:delText>t</w:delText>
-        </w:r>
-      </w:del>
-      <w:ins w:id="3" w:author="Richard B. Winston" w:date="2017-11-15T10:37:00Z">
-        <w:r>
-          <w:t>T</w:t>
-        </w:r>
-      </w:ins>
+      <w:r>
+        <w:t>T</w:t>
+      </w:r>
       <w:r>
         <w:t xml:space="preserve">hese weights are used to calculate simulated values at the observation location. If an observation time does not correspond to a time in the output file generated by the SWI package, SWI Observation Extractor will interpolate linearly between values calculated for times before and after the observation time. </w:t>
       </w:r>
@@ -100,10 +91,26 @@
     </w:p>
     <w:p>
       <w:r>
-        <w:t xml:space="preserve">The output file generated by the SWI package lists the simulation time followed by the value for each zeta surface for each observation cell. Each observation cell is given a name by the modeler in the SWI input file. The zeta surface number is indicated by a three digit value appended to the observation name. If the SWI package generates the output file as an ASCII text file, these modified names are listed as the first line of </w:t>
-      </w:r>
-      <w:r>
-        <w:t xml:space="preserve">the file. In binary files, labels are not included but the values are saved in the same order as they would be in a text output file. SWI Observation Extractor identifies observations in the SWI output file based on the order on which a particular observation cell appears in the list of observation cells and the zeta surface number of the observation. In addition, it needs to know the total number of observation locations and the number of zeta surfaces in the model. From these, it can determine the positions of the simulated values for any particular observation cell and zeta surface in the output file. If the output file is a text file, it will also compare the observation name and zeta surface with the label printed in the output file. This serves to check that the desired observation value has been identified correctly. With binary files, it also needs to know whether the values have been saved in single-precision (32 bit) or double precision (64 bit) so that the values can be read correctly. </w:t>
+        <w:t xml:space="preserve">The output file generated by the SWI package lists the simulation time followed by the value for each zeta surface for each observation cell. Each observation cell is given a name by the modeler in the SWI input file. The zeta surface number is indicated by a </w:t>
+      </w:r>
+      <w:proofErr w:type="gramStart"/>
+      <w:r>
+        <w:t>three digit</w:t>
+      </w:r>
+      <w:proofErr w:type="gramEnd"/>
+      <w:r>
+        <w:t xml:space="preserve"> value appended to the observation name. If the SWI package generates the output file as an ASCII text file, these modified names are listed as the first line of </w:t>
+      </w:r>
+      <w:r>
+        <w:t xml:space="preserve">the file. In binary files, labels are not included but the values are saved in the same order as they would be in a text output file. SWI Observation Extractor identifies observations in the SWI output file based on the order on which a particular observation cell appears in the list of observation cells and the zeta surface number of the observation. In addition, it needs to know the total number of observation locations and the number of zeta surfaces in the model. From these, it can determine the positions of the simulated values for any </w:t>
+      </w:r>
+      <w:proofErr w:type="gramStart"/>
+      <w:r>
+        <w:t>particular observation</w:t>
+      </w:r>
+      <w:proofErr w:type="gramEnd"/>
+      <w:r>
+        <w:t xml:space="preserve"> cell and zeta surface in the output file. If the output file is a text file, it will also compare the observation name and zeta surface with the label printed in the output file. This serves to check that the desired observation value has been identified correctly. With binary files, it also needs to know whether the values have been saved in single-precision (32 bit) or double precision (64 bit) so that the values can be read correctly. </w:t>
       </w:r>
     </w:p>
     <w:p>
@@ -128,7 +135,15 @@
         <w:t xml:space="preserve"> Tags are not case sensitive.</w:t>
       </w:r>
       <w:r>
-        <w:t xml:space="preserve"> Blank lines are allowed. If a line begins with the “#” character it is ignored. Such lines can be used to insert comments into the input file.</w:t>
+        <w:t xml:space="preserve"> Blank lines are allowed. If a line begins with the “#” </w:t>
+      </w:r>
+      <w:proofErr w:type="gramStart"/>
+      <w:r>
+        <w:t>character</w:t>
+      </w:r>
+      <w:proofErr w:type="gramEnd"/>
+      <w:r>
+        <w:t xml:space="preserve"> it is ignored. Such lines can be used to insert comments into the input file.</w:t>
       </w:r>
       <w:r>
         <w:t xml:space="preserve"> Tags may be preceded by space characters. </w:t>
@@ -200,7 +215,15 @@
         <w:t>FILE_OPTIONS</w:t>
       </w:r>
       <w:r>
-        <w:t xml:space="preserve"> block must include the following tags. The tags may appear in any order but it is recommended that the </w:t>
+        <w:t xml:space="preserve"> block must include the following tags. The tags may appear in any </w:t>
+      </w:r>
+      <w:proofErr w:type="gramStart"/>
+      <w:r>
+        <w:t>order</w:t>
+      </w:r>
+      <w:proofErr w:type="gramEnd"/>
+      <w:r>
+        <w:t xml:space="preserve"> but it is recommended that the </w:t>
       </w:r>
       <w:r>
         <w:t>OUTPUT_FILE</w:t>
@@ -220,11 +243,9 @@
       <w:r>
         <w:t>OUTPUT_FILE</w:t>
       </w:r>
-      <w:ins w:id="4" w:author="Winston, Richard B" w:date="2020-04-02T10:15:00Z">
-        <w:r>
-          <w:t xml:space="preserve"> &lt;filename&gt;</w:t>
-        </w:r>
-      </w:ins>
+      <w:r>
+        <w:t xml:space="preserve"> &lt;filename&gt;</w:t>
+      </w:r>
     </w:p>
     <w:p>
       <w:pPr>
@@ -237,11 +258,9 @@
       <w:r>
         <w:t>SWI_OBS_FILE</w:t>
       </w:r>
-      <w:ins w:id="5" w:author="Winston, Richard B" w:date="2020-04-02T10:15:00Z">
-        <w:r>
-          <w:t xml:space="preserve"> &lt;filename&gt;</w:t>
-        </w:r>
-      </w:ins>
+      <w:r>
+        <w:t xml:space="preserve"> &lt;filename&gt;</w:t>
+      </w:r>
     </w:p>
     <w:p>
       <w:pPr>
@@ -254,26 +273,18 @@
       <w:r>
         <w:t>SWI_OBS_FORMAT</w:t>
       </w:r>
-      <w:ins w:id="6" w:author="Winston, Richard B" w:date="2020-04-02T10:16:00Z">
-        <w:r>
-          <w:t xml:space="preserve"> </w:t>
-        </w:r>
-      </w:ins>
-      <w:ins w:id="7" w:author="Winston, Richard B" w:date="2020-04-02T10:49:00Z">
-        <w:r>
-          <w:t>(</w:t>
-        </w:r>
-      </w:ins>
-      <w:ins w:id="8" w:author="Winston, Richard B" w:date="2020-04-02T10:16:00Z">
-        <w:r>
-          <w:t>ASCII | Binary single | Binary double</w:t>
-        </w:r>
-      </w:ins>
-      <w:ins w:id="9" w:author="Winston, Richard B" w:date="2020-04-02T10:49:00Z">
-        <w:r>
-          <w:t>)</w:t>
-        </w:r>
-      </w:ins>
+      <w:r>
+        <w:t xml:space="preserve"> </w:t>
+      </w:r>
+      <w:r>
+        <w:t>(</w:t>
+      </w:r>
+      <w:r>
+        <w:t>ASCII | Binary single | Binary double</w:t>
+      </w:r>
+      <w:r>
+        <w:t>)</w:t>
+      </w:r>
     </w:p>
     <w:p>
       <w:pPr>
@@ -286,16 +297,9 @@
       <w:r>
         <w:t>TOTAL_NUMBER_OF_OBSERVATIONS</w:t>
       </w:r>
-      <w:ins w:id="10" w:author="Winston, Richard B" w:date="2020-04-02T10:16:00Z">
-        <w:r>
-          <w:t xml:space="preserve"> &lt;</w:t>
-        </w:r>
-      </w:ins>
-      <w:ins w:id="11" w:author="Winston, Richard B" w:date="2020-04-02T10:17:00Z">
-        <w:r>
-          <w:t>number&gt;</w:t>
-        </w:r>
-      </w:ins>
+      <w:r>
+        <w:t xml:space="preserve"> &lt;number&gt;</w:t>
+      </w:r>
     </w:p>
     <w:p>
       <w:pPr>
@@ -304,18 +308,13 @@
           <w:ilvl w:val="0"/>
           <w:numId w:val="1"/>
         </w:numPr>
-        <w:rPr>
-          <w:ins w:id="12" w:author="Winston, Richard B" w:date="2020-04-02T10:48:00Z"/>
-        </w:rPr>
       </w:pPr>
       <w:r>
         <w:t>NUMBER_OF_ZETA_SURFACES</w:t>
       </w:r>
-      <w:ins w:id="13" w:author="Winston, Richard B" w:date="2020-04-02T10:17:00Z">
-        <w:r>
-          <w:t xml:space="preserve"> &lt;number&gt;</w:t>
-        </w:r>
-      </w:ins>
+      <w:r>
+        <w:t xml:space="preserve"> &lt;number&gt;</w:t>
+      </w:r>
     </w:p>
     <w:p>
       <w:pPr>
@@ -324,31 +323,19 @@
           <w:ilvl w:val="0"/>
           <w:numId w:val="1"/>
         </w:numPr>
-        <w:rPr>
-          <w:ins w:id="14" w:author="Winston, Richard B" w:date="2020-04-02T11:56:00Z"/>
-        </w:rPr>
-      </w:pPr>
-      <w:ins w:id="15" w:author="Winston, Richard B" w:date="2020-04-02T10:48:00Z">
-        <w:r>
-          <w:t>[</w:t>
-        </w:r>
-        <w:r>
-          <w:t>INSTRUCTION_FILE_FORMAT</w:t>
-        </w:r>
-        <w:r>
-          <w:t xml:space="preserve"> </w:t>
-        </w:r>
-      </w:ins>
-      <w:ins w:id="16" w:author="Winston, Richard B" w:date="2020-04-02T10:49:00Z">
-        <w:r>
-          <w:t>(UCODE | PEST)]</w:t>
-        </w:r>
-      </w:ins>
-      <w:ins w:id="17" w:author="Winston, Richard B" w:date="2020-04-02T11:56:00Z">
-        <w:r>
-          <w:t xml:space="preserve"> </w:t>
-        </w:r>
-      </w:ins>
+      </w:pPr>
+      <w:r>
+        <w:t>[</w:t>
+      </w:r>
+      <w:r>
+        <w:t>INSTRUCTION_FILE_FORMAT</w:t>
+      </w:r>
+      <w:r>
+        <w:t xml:space="preserve"> (UCODE | PEST)]</w:t>
+      </w:r>
+      <w:r>
+        <w:t xml:space="preserve"> </w:t>
+      </w:r>
     </w:p>
     <w:p>
       <w:pPr>
@@ -358,31 +345,27 @@
           <w:numId w:val="1"/>
         </w:numPr>
       </w:pPr>
-      <w:ins w:id="18" w:author="Winston, Richard B" w:date="2020-04-02T11:56:00Z">
-        <w:r>
-          <w:t>[</w:t>
-        </w:r>
-        <w:r>
-          <w:t>DATA_TO_WRITE</w:t>
-        </w:r>
-        <w:r>
-          <w:t xml:space="preserve"> (</w:t>
-        </w:r>
-        <w:r>
-          <w:t>VALUES</w:t>
-        </w:r>
-        <w:r>
-          <w:t xml:space="preserve"> | </w:t>
-        </w:r>
-      </w:ins>
-      <w:ins w:id="19" w:author="Winston, Richard B" w:date="2020-04-02T11:57:00Z">
-        <w:r>
-          <w:t>INSTRUCTIONS</w:t>
-        </w:r>
-        <w:r>
-          <w:t>)]</w:t>
-        </w:r>
-      </w:ins>
+      <w:r>
+        <w:t>[</w:t>
+      </w:r>
+      <w:r>
+        <w:t>DATA_TO_WRITE</w:t>
+      </w:r>
+      <w:r>
+        <w:t xml:space="preserve"> (</w:t>
+      </w:r>
+      <w:r>
+        <w:t>VALUES</w:t>
+      </w:r>
+      <w:r>
+        <w:t xml:space="preserve"> | </w:t>
+      </w:r>
+      <w:r>
+        <w:t>INSTRUCTIONS</w:t>
+      </w:r>
+      <w:r>
+        <w:t>)]</w:t>
+      </w:r>
     </w:p>
     <w:p>
       <w:pPr>
@@ -455,16 +438,9 @@
       <w:r>
         <w:t xml:space="preserve"> is followed by to values for a binary file. “Binary Single” indicates a single precision SWI output file. “Binary </w:t>
       </w:r>
-      <w:ins w:id="20" w:author="Richard B. Winston" w:date="2017-11-15T10:41:00Z">
-        <w:r>
-          <w:t>D</w:t>
-        </w:r>
-      </w:ins>
-      <w:del w:id="21" w:author="Richard B. Winston" w:date="2017-11-15T10:41:00Z">
-        <w:r>
-          <w:delText>d</w:delText>
-        </w:r>
-      </w:del>
+      <w:r>
+        <w:t>D</w:t>
+      </w:r>
       <w:r>
         <w:t xml:space="preserve">ouble” indicates a single precision SWI output file. None of the values for the </w:t>
       </w:r>
@@ -472,7 +448,15 @@
         <w:t xml:space="preserve">SWI_OBS_FORMAT </w:t>
       </w:r>
       <w:r>
-        <w:t>tag are case sensitive.</w:t>
+        <w:t xml:space="preserve">tag </w:t>
+      </w:r>
+      <w:proofErr w:type="gramStart"/>
+      <w:r>
+        <w:t>are</w:t>
+      </w:r>
+      <w:proofErr w:type="gramEnd"/>
+      <w:r>
+        <w:t xml:space="preserve"> case sensitive.</w:t>
       </w:r>
     </w:p>
     <w:p>
@@ -492,7 +476,15 @@
         <w:t>TOTAL_NUMBER_OF_OBSERVATIONS</w:t>
       </w:r>
       <w:r>
-        <w:t xml:space="preserve"> tag indicates the total number of SWI observation cells in the SWI package input. Some or all of these observation cells may be used in interpolating to observation locations.</w:t>
+        <w:t xml:space="preserve"> tag indicates the total number of SWI observation cells in the SWI package input. Some or </w:t>
+      </w:r>
+      <w:proofErr w:type="gramStart"/>
+      <w:r>
+        <w:t>all of</w:t>
+      </w:r>
+      <w:proofErr w:type="gramEnd"/>
+      <w:r>
+        <w:t xml:space="preserve"> these observation cells may be used in interpolating to observation locations.</w:t>
       </w:r>
     </w:p>
     <w:p>
@@ -504,11 +496,6 @@
       </w:r>
     </w:p>
     <w:p>
-      <w:pPr>
-        <w:rPr>
-          <w:ins w:id="22" w:author="Winston, Richard B" w:date="2020-04-02T10:50:00Z"/>
-        </w:rPr>
-      </w:pPr>
       <w:r>
         <w:t xml:space="preserve">The </w:t>
       </w:r>
@@ -522,116 +509,67 @@
     <w:p>
       <w:pPr>
         <w:pStyle w:val="Heading4"/>
-        <w:rPr>
-          <w:ins w:id="23" w:author="Winston, Richard B" w:date="2020-04-02T10:50:00Z"/>
-        </w:rPr>
-      </w:pPr>
-      <w:ins w:id="24" w:author="Winston, Richard B" w:date="2020-04-02T10:50:00Z">
-        <w:r>
-          <w:t>INSTRUCTION_FILE_FORMAT</w:t>
-        </w:r>
-      </w:ins>
-    </w:p>
-    <w:p>
-      <w:pPr>
-        <w:rPr>
-          <w:ins w:id="25" w:author="Winston, Richard B" w:date="2020-04-02T12:15:00Z"/>
-        </w:rPr>
-      </w:pPr>
-      <w:ins w:id="26" w:author="Winston, Richard B" w:date="2020-04-02T10:50:00Z">
-        <w:r>
-          <w:t>INSTRUCTION_FILE_FORMAT</w:t>
-        </w:r>
-        <w:r>
-          <w:t xml:space="preserve"> determines the format used f</w:t>
-        </w:r>
-      </w:ins>
-      <w:ins w:id="27" w:author="Winston, Richard B" w:date="2020-04-02T10:51:00Z">
-        <w:r>
-          <w:t xml:space="preserve">or the instruction file. It must be followed by either “UCODE” or “PEST”. The instruction file will be written differently depending on </w:t>
-        </w:r>
-      </w:ins>
-      <w:ins w:id="28" w:author="Winston, Richard B" w:date="2020-04-02T10:52:00Z">
-        <w:r>
-          <w:t xml:space="preserve">which is specified. </w:t>
-        </w:r>
-        <w:r>
-          <w:t>INSTRUCTION_FILE_FORMAT</w:t>
-        </w:r>
-        <w:r>
-          <w:t xml:space="preserve"> is optional. If not specified, the UCODE format will be used.</w:t>
-        </w:r>
-      </w:ins>
-      <w:ins w:id="29" w:author="Winston, Richard B" w:date="2020-04-02T10:51:00Z">
-        <w:r>
-          <w:t xml:space="preserve"> </w:t>
-        </w:r>
-      </w:ins>
+      </w:pPr>
+      <w:r>
+        <w:t>INSTRUCTION_FILE_FORMAT</w:t>
+      </w:r>
+    </w:p>
+    <w:p>
+      <w:r>
+        <w:t>INSTRUCTION_FILE_FORMAT</w:t>
+      </w:r>
+      <w:r>
+        <w:t xml:space="preserve"> determines the format used for the instruction file. It must be followed by either “UCODE” or “PEST”. The instruction file will be written differently depending on which is specified. </w:t>
+      </w:r>
+      <w:r>
+        <w:t>INSTRUCTION_FILE_FORMAT</w:t>
+      </w:r>
+      <w:r>
+        <w:t xml:space="preserve"> is optional. If not specified, the UCODE format will be used. </w:t>
+      </w:r>
     </w:p>
     <w:p>
       <w:pPr>
         <w:pStyle w:val="Heading4"/>
-        <w:rPr>
-          <w:ins w:id="30" w:author="Winston, Richard B" w:date="2020-04-02T12:16:00Z"/>
-        </w:rPr>
-        <w:pPrChange w:id="31" w:author="Winston, Richard B" w:date="2020-04-02T12:16:00Z">
-          <w:pPr/>
-        </w:pPrChange>
-      </w:pPr>
-      <w:ins w:id="32" w:author="Winston, Richard B" w:date="2020-04-02T12:15:00Z">
-        <w:r>
-          <w:t>DATA_TO_WRITE</w:t>
-        </w:r>
-      </w:ins>
-    </w:p>
-    <w:p>
-      <w:ins w:id="33" w:author="Winston, Richard B" w:date="2020-04-02T12:16:00Z">
-        <w:r>
-          <w:t>DATA_TO_WRITE</w:t>
-        </w:r>
-        <w:r>
-          <w:t xml:space="preserve"> determines whether observed values </w:t>
-        </w:r>
-      </w:ins>
-      <w:ins w:id="34" w:author="Winston, Richard B" w:date="2020-04-02T12:17:00Z">
-        <w:r>
-          <w:t xml:space="preserve">are written to the output file and whether an instruction file is written. </w:t>
-        </w:r>
-        <w:r>
-          <w:t>DATA_TO_WRITE</w:t>
-        </w:r>
-        <w:r>
-          <w:t xml:space="preserve"> must be followed by either </w:t>
-        </w:r>
-      </w:ins>
-      <w:ins w:id="35" w:author="Winston, Richard B" w:date="2020-04-02T12:18:00Z">
-        <w:r>
-          <w:t>“</w:t>
-        </w:r>
-        <w:r>
-          <w:t>VALUES</w:t>
-        </w:r>
-        <w:r>
-          <w:t>” or “</w:t>
-        </w:r>
-        <w:r>
-          <w:t>INSTRUCTIONS</w:t>
-        </w:r>
-        <w:r>
-          <w:t xml:space="preserve">”. </w:t>
-        </w:r>
-        <w:r>
-          <w:t>DATA_TO_WRITE</w:t>
-        </w:r>
-        <w:r>
-          <w:t xml:space="preserve"> is optional. If not specified both </w:t>
-        </w:r>
-      </w:ins>
-      <w:ins w:id="36" w:author="Winston, Richard B" w:date="2020-04-02T12:19:00Z">
-        <w:r>
-          <w:t>observed values and an instruction file will be written.</w:t>
-        </w:r>
-      </w:ins>
+      </w:pPr>
+      <w:r>
+        <w:t>DATA_TO_WRITE</w:t>
+      </w:r>
+    </w:p>
+    <w:p>
+      <w:r>
+        <w:t>DATA_TO_WRITE</w:t>
+      </w:r>
+      <w:r>
+        <w:t xml:space="preserve"> determines whether observed values are written to the output file and whether an instruction file is written. </w:t>
+      </w:r>
+      <w:r>
+        <w:t>DATA_TO_WRITE</w:t>
+      </w:r>
+      <w:r>
+        <w:t xml:space="preserve"> must be followed by either “</w:t>
+      </w:r>
+      <w:r>
+        <w:t>VALUES</w:t>
+      </w:r>
+      <w:r>
+        <w:t>” or “</w:t>
+      </w:r>
+      <w:r>
+        <w:t>INSTRUCTIONS</w:t>
+      </w:r>
+      <w:r>
+        <w:t xml:space="preserve">”. </w:t>
+      </w:r>
+      <w:r>
+        <w:t>DATA_TO_WRITE</w:t>
+      </w:r>
+      <w:r>
+        <w:t xml:space="preserve"> is optional. If not specified both </w:t>
+      </w:r>
+      <w:r>
+        <w:t>observed values and an instruction file will be written.</w:t>
+      </w:r>
     </w:p>
     <w:p>
       <w:pPr>
@@ -728,11 +666,17 @@
       <w:r>
         <w:t>NAME</w:t>
       </w:r>
-      <w:ins w:id="37" w:author="Winston, Richard B" w:date="2020-04-02T10:18:00Z">
-        <w:r>
-          <w:t xml:space="preserve"> &lt;observation_name&gt;</w:t>
-        </w:r>
-      </w:ins>
+      <w:r>
+        <w:t xml:space="preserve"> &lt;</w:t>
+      </w:r>
+      <w:proofErr w:type="spellStart"/>
+      <w:r>
+        <w:t>observation_name</w:t>
+      </w:r>
+      <w:proofErr w:type="spellEnd"/>
+      <w:r>
+        <w:t>&gt;</w:t>
+      </w:r>
     </w:p>
     <w:p>
       <w:pPr>
@@ -745,11 +689,17 @@
       <w:r>
         <w:t>TIME</w:t>
       </w:r>
-      <w:ins w:id="38" w:author="Winston, Richard B" w:date="2020-04-02T10:18:00Z">
-        <w:r>
-          <w:t xml:space="preserve"> &lt;elapsed_time&gt;</w:t>
-        </w:r>
-      </w:ins>
+      <w:r>
+        <w:t xml:space="preserve"> &lt;</w:t>
+      </w:r>
+      <w:proofErr w:type="spellStart"/>
+      <w:r>
+        <w:t>elapsed_time</w:t>
+      </w:r>
+      <w:proofErr w:type="spellEnd"/>
+      <w:r>
+        <w:t>&gt;</w:t>
+      </w:r>
     </w:p>
     <w:p>
       <w:pPr>
@@ -762,16 +712,17 @@
       <w:r>
         <w:t>ZETA_SURFACE_NUMBER</w:t>
       </w:r>
-      <w:ins w:id="39" w:author="Winston, Richard B" w:date="2020-04-02T10:18:00Z">
-        <w:r>
-          <w:t xml:space="preserve"> &lt;z</w:t>
-        </w:r>
-      </w:ins>
-      <w:ins w:id="40" w:author="Winston, Richard B" w:date="2020-04-02T10:19:00Z">
-        <w:r>
-          <w:t>eta_number&gt;</w:t>
-        </w:r>
-      </w:ins>
+      <w:r>
+        <w:t xml:space="preserve"> &lt;</w:t>
+      </w:r>
+      <w:proofErr w:type="spellStart"/>
+      <w:r>
+        <w:t>zeta_number</w:t>
+      </w:r>
+      <w:proofErr w:type="spellEnd"/>
+      <w:r>
+        <w:t>&gt;</w:t>
+      </w:r>
     </w:p>
     <w:p>
       <w:pPr>
@@ -784,11 +735,9 @@
       <w:r>
         <w:t>OBSERVED_VALUE</w:t>
       </w:r>
-      <w:ins w:id="41" w:author="Winston, Richard B" w:date="2020-04-02T10:19:00Z">
-        <w:r>
-          <w:t xml:space="preserve"> &lt;value&gt;</w:t>
-        </w:r>
-      </w:ins>
+      <w:r>
+        <w:t xml:space="preserve"> &lt;value&gt;</w:t>
+      </w:r>
     </w:p>
     <w:p>
       <w:pPr>
@@ -801,11 +750,17 @@
       <w:r>
         <w:t>SWI_OBSERVATION</w:t>
       </w:r>
-      <w:ins w:id="42" w:author="Winston, Richard B" w:date="2020-04-02T10:22:00Z">
-        <w:r>
-          <w:t xml:space="preserve"> &lt;obs_position, weight, label&gt;</w:t>
-        </w:r>
-      </w:ins>
+      <w:r>
+        <w:t xml:space="preserve"> &lt;</w:t>
+      </w:r>
+      <w:proofErr w:type="spellStart"/>
+      <w:r>
+        <w:t>obs_position</w:t>
+      </w:r>
+      <w:proofErr w:type="spellEnd"/>
+      <w:r>
+        <w:t>, weight, label&gt;</w:t>
+      </w:r>
     </w:p>
     <w:p>
       <w:pPr>
@@ -903,7 +858,15 @@
         <w:t xml:space="preserve"> </w:t>
       </w:r>
       <w:r>
-        <w:t xml:space="preserve">is optional if the SWI output file is binary but it is required if it is a text file. Multiple copies of the </w:t>
+        <w:t xml:space="preserve">is optional if the SWI output file is </w:t>
+      </w:r>
+      <w:proofErr w:type="gramStart"/>
+      <w:r>
+        <w:t>binary</w:t>
+      </w:r>
+      <w:proofErr w:type="gramEnd"/>
+      <w:r>
+        <w:t xml:space="preserve"> but it is required if it is a text file. Multiple copies of the </w:t>
       </w:r>
       <w:r>
         <w:t>SWI_OBSERVATION</w:t>
@@ -1654,28 +1617,26 @@
       <w:r>
         <w:t>(</w:t>
       </w:r>
+      <w:proofErr w:type="spellStart"/>
       <w:r>
         <w:rPr>
           <w:shd w:val="clear" w:color="auto" w:fill="FFFFFF"/>
         </w:rPr>
         <w:t>Poeter</w:t>
       </w:r>
+      <w:proofErr w:type="spellEnd"/>
       <w:r>
         <w:t xml:space="preserve"> and others, </w:t>
       </w:r>
       <w:r>
         <w:t>2005)</w:t>
       </w:r>
-      <w:ins w:id="43" w:author="Winston, Richard B" w:date="2020-04-02T14:34:00Z">
-        <w:r>
-          <w:t xml:space="preserve"> or PEST </w:t>
-        </w:r>
-      </w:ins>
-      <w:ins w:id="44" w:author="Winston, Richard B" w:date="2020-04-02T14:42:00Z">
-        <w:r>
-          <w:t>(Doherty, 2019)</w:t>
-        </w:r>
-      </w:ins>
+      <w:r>
+        <w:t xml:space="preserve"> or PEST </w:t>
+      </w:r>
+      <w:r>
+        <w:t>(Doherty, 2019)</w:t>
+      </w:r>
       <w:r>
         <w:t xml:space="preserve"> </w:t>
       </w:r>
@@ -1689,21 +1650,25 @@
         <w:t xml:space="preserve"> file </w:t>
       </w:r>
       <w:r>
-        <w:t>will have the same name as the main output file with “.jif”</w:t>
-      </w:r>
-      <w:ins w:id="45" w:author="Winston, Richard B" w:date="2020-04-02T14:43:00Z">
-        <w:r>
-          <w:t xml:space="preserve"> or “.ins”</w:t>
-        </w:r>
-      </w:ins>
+        <w:t>will have the same name as the main output file with “.</w:t>
+      </w:r>
+      <w:proofErr w:type="spellStart"/>
+      <w:r>
+        <w:t>jif</w:t>
+      </w:r>
+      <w:proofErr w:type="spellEnd"/>
+      <w:r>
+        <w:t>”</w:t>
+      </w:r>
+      <w:r>
+        <w:t xml:space="preserve"> or “.ins”</w:t>
+      </w:r>
       <w:r>
         <w:t xml:space="preserve"> appended to the end of the name</w:t>
       </w:r>
-      <w:ins w:id="46" w:author="Winston, Richard B" w:date="2020-04-02T14:43:00Z">
-        <w:r>
-          <w:t xml:space="preserve"> for UCODE and PEST respectively</w:t>
-        </w:r>
-      </w:ins>
+      <w:r>
+        <w:t xml:space="preserve"> for UCODE and PEST respectively</w:t>
+      </w:r>
       <w:r>
         <w:t>.</w:t>
       </w:r>
@@ -2302,31 +2267,51 @@
           <w:szCs w:val="20"/>
         </w:rPr>
       </w:pPr>
-      <w:r>
-        <w:rPr>
-          <w:rFonts w:ascii="Courier" w:hAnsi="Courier"/>
-          <w:sz w:val="20"/>
-          <w:szCs w:val="20"/>
-        </w:rPr>
-        <w:t>jif @</w:t>
-      </w:r>
-    </w:p>
-    <w:p>
-      <w:pPr>
-        <w:spacing w:after="0" w:line="240" w:lineRule="auto"/>
-        <w:rPr>
-          <w:rFonts w:ascii="Courier" w:hAnsi="Courier"/>
-          <w:sz w:val="20"/>
-          <w:szCs w:val="20"/>
-        </w:rPr>
-      </w:pPr>
-      <w:r>
-        <w:rPr>
-          <w:rFonts w:ascii="Courier" w:hAnsi="Courier"/>
-          <w:sz w:val="20"/>
-          <w:szCs w:val="20"/>
-        </w:rPr>
-        <w:t>StandardFile 28 1 3</w:t>
+      <w:proofErr w:type="spellStart"/>
+      <w:r>
+        <w:rPr>
+          <w:rFonts w:ascii="Courier" w:hAnsi="Courier"/>
+          <w:sz w:val="20"/>
+          <w:szCs w:val="20"/>
+        </w:rPr>
+        <w:t>jif</w:t>
+      </w:r>
+      <w:proofErr w:type="spellEnd"/>
+      <w:r>
+        <w:rPr>
+          <w:rFonts w:ascii="Courier" w:hAnsi="Courier"/>
+          <w:sz w:val="20"/>
+          <w:szCs w:val="20"/>
+        </w:rPr>
+        <w:t xml:space="preserve"> @</w:t>
+      </w:r>
+    </w:p>
+    <w:p>
+      <w:pPr>
+        <w:spacing w:after="0" w:line="240" w:lineRule="auto"/>
+        <w:rPr>
+          <w:rFonts w:ascii="Courier" w:hAnsi="Courier"/>
+          <w:sz w:val="20"/>
+          <w:szCs w:val="20"/>
+        </w:rPr>
+      </w:pPr>
+      <w:proofErr w:type="spellStart"/>
+      <w:r>
+        <w:rPr>
+          <w:rFonts w:ascii="Courier" w:hAnsi="Courier"/>
+          <w:sz w:val="20"/>
+          <w:szCs w:val="20"/>
+        </w:rPr>
+        <w:t>StandardFile</w:t>
+      </w:r>
+      <w:proofErr w:type="spellEnd"/>
+      <w:r>
+        <w:rPr>
+          <w:rFonts w:ascii="Courier" w:hAnsi="Courier"/>
+          <w:sz w:val="20"/>
+          <w:szCs w:val="20"/>
+        </w:rPr>
+        <w:t xml:space="preserve"> 28 1 3</w:t>
       </w:r>
     </w:p>
     <w:p>
@@ -2430,7 +2415,7 @@
           <w:noProof/>
         </w:rPr>
         <w:drawing>
-          <wp:inline distT="0" distB="0" distL="0" distR="0" wp14:anchorId="171D03A6" wp14:editId="4F21A802">
+          <wp:inline distT="0" distB="0" distL="0" distR="0" wp14:anchorId="44BC1A00" wp14:editId="7F3E3A01">
             <wp:extent cx="4581144" cy="3401568"/>
             <wp:effectExtent l="0" t="0" r="0" b="8890"/>
             <wp:docPr id="2" name="Picture 2"/>
@@ -2473,45 +2458,20 @@
       <w:r>
         <w:t xml:space="preserve">Figure </w:t>
       </w:r>
-      <w:r>
-        <w:fldChar w:fldCharType="begin"/>
-      </w:r>
-      <w:r>
-        <w:instrText xml:space="preserve"> SEQ Figure \* ARABIC </w:instrText>
-      </w:r>
-      <w:r>
-        <w:fldChar w:fldCharType="separate"/>
-      </w:r>
-      <w:r>
-        <w:rPr>
-          <w:noProof/>
-        </w:rPr>
-        <w:t>1</w:t>
-      </w:r>
-      <w:r>
-        <w:rPr>
-          <w:noProof/>
-        </w:rPr>
-        <w:fldChar w:fldCharType="end"/>
-      </w:r>
+      <w:fldSimple w:instr=" SEQ Figure \* ARABIC ">
+        <w:r>
+          <w:rPr>
+            <w:noProof/>
+          </w:rPr>
+          <w:t>1</w:t>
+        </w:r>
+      </w:fldSimple>
       <w:r>
         <w:t xml:space="preserve">. </w:t>
       </w:r>
-      <w:ins w:id="47" w:author="Richard B. Winston" w:date="2017-11-15T10:48:00Z">
-        <w:r>
-          <w:t xml:space="preserve">Screenshot of </w:t>
-        </w:r>
-      </w:ins>
-      <w:del w:id="48" w:author="Richard B. Winston" w:date="2017-11-15T10:48:00Z">
-        <w:r>
-          <w:delText>M</w:delText>
-        </w:r>
-      </w:del>
-      <w:ins w:id="49" w:author="Richard B. Winston" w:date="2017-11-15T10:48:00Z">
-        <w:r>
-          <w:t>m</w:t>
-        </w:r>
-      </w:ins>
+      <w:r>
+        <w:t>Screenshot of m</w:t>
+      </w:r>
       <w:r>
         <w:t>odification to the MODFLOW Packages and Programs dialog box. The new MODFLOW Precision control is highlighted in red.</w:t>
       </w:r>
@@ -2540,7 +2500,7 @@
           <w:noProof/>
         </w:rPr>
         <w:drawing>
-          <wp:inline distT="0" distB="0" distL="0" distR="0">
+          <wp:inline distT="0" distB="0" distL="0" distR="0" wp14:anchorId="1144278F" wp14:editId="7EAE61B3">
             <wp:extent cx="5029200" cy="3474720"/>
             <wp:effectExtent l="0" t="0" r="0" b="0"/>
             <wp:docPr id="5" name="Picture 5"/>
@@ -2589,45 +2549,20 @@
       <w:r>
         <w:t xml:space="preserve">Figure </w:t>
       </w:r>
-      <w:r>
-        <w:fldChar w:fldCharType="begin"/>
-      </w:r>
-      <w:r>
-        <w:instrText xml:space="preserve"> SEQ Figure \* ARABIC </w:instrText>
-      </w:r>
-      <w:r>
-        <w:fldChar w:fldCharType="separate"/>
-      </w:r>
-      <w:r>
-        <w:rPr>
-          <w:noProof/>
-        </w:rPr>
-        <w:t>2</w:t>
-      </w:r>
-      <w:r>
-        <w:rPr>
-          <w:noProof/>
-        </w:rPr>
-        <w:fldChar w:fldCharType="end"/>
-      </w:r>
+      <w:fldSimple w:instr=" SEQ Figure \* ARABIC ">
+        <w:r>
+          <w:rPr>
+            <w:noProof/>
+          </w:rPr>
+          <w:t>2</w:t>
+        </w:r>
+      </w:fldSimple>
       <w:r>
         <w:t xml:space="preserve">. </w:t>
       </w:r>
-      <w:ins w:id="50" w:author="Richard B. Winston" w:date="2017-11-15T10:48:00Z">
-        <w:r>
-          <w:t xml:space="preserve">Screenshot of </w:t>
-        </w:r>
-      </w:ins>
-      <w:del w:id="51" w:author="Richard B. Winston" w:date="2017-11-15T10:48:00Z">
-        <w:r>
-          <w:delText>T</w:delText>
-        </w:r>
-      </w:del>
-      <w:ins w:id="52" w:author="Richard B. Winston" w:date="2017-11-15T10:48:00Z">
-        <w:r>
-          <w:t>t</w:t>
-        </w:r>
-      </w:ins>
+      <w:r>
+        <w:t>Screenshot of t</w:t>
+      </w:r>
       <w:r>
         <w:t>he modified version of the Object Properties dialog box for use in defining interpolated SWI observations.</w:t>
       </w:r>
@@ -2636,26 +2571,22 @@
       <w:r>
         <w:t>When ModelMuse generates the input for a MODFLOW model in which interpolated SWI observations are defined, it will automatically add observation cells to data set 8 of the SWI input file for all the cell centers of active</w:t>
       </w:r>
-      <w:ins w:id="53" w:author="Winston, Richard B" w:date="2020-04-02T14:45:00Z">
-        <w:r>
-          <w:t xml:space="preserve"> c</w:t>
-        </w:r>
-      </w:ins>
-      <w:ins w:id="54" w:author="Winston, Richard B" w:date="2020-04-02T14:46:00Z">
-        <w:r>
-          <w:t>ells</w:t>
-        </w:r>
-      </w:ins>
-      <w:bookmarkStart w:id="55" w:name="_GoBack"/>
-      <w:bookmarkEnd w:id="55"/>
+      <w:r>
+        <w:t xml:space="preserve"> cells</w:t>
+      </w:r>
       <w:r>
         <w:t xml:space="preserve"> surrounding the observation locations. It will also create an input file for SWI Observation Extractor that uses those observation cells to define interpolated observations. If more than one observation cell is included in an interpolated observation, the weights assigned to each cell will be based on linear, triangular, or rectangular finite element basis function in the same way that head observations are interpolated from surrounding cells in MODFLOW.</w:t>
       </w:r>
     </w:p>
     <w:p>
       <w:r>
-        <w:t>Three changes have been made to how ModelMuse interacts with ModelMate</w:t>
-      </w:r>
+        <w:t xml:space="preserve">Three changes have been made to how ModelMuse interacts with </w:t>
+      </w:r>
+      <w:proofErr w:type="spellStart"/>
+      <w:r>
+        <w:t>ModelMate</w:t>
+      </w:r>
+      <w:proofErr w:type="spellEnd"/>
       <w:r>
         <w:t xml:space="preserve"> (Banta, 2011)</w:t>
       </w:r>
@@ -2666,10 +2597,26 @@
         <w:t xml:space="preserve"> data from interpolated SWI observations</w:t>
       </w:r>
       <w:r>
-        <w:t xml:space="preserve"> can now be transferred between ModelMuse and ModelMate. Second, M</w:t>
-      </w:r>
-      <w:r>
-        <w:t>odelMuse will create an entry in the ModelMate file linking the main output file generated by SWI Observation Extractor to the corresponding instruction file.</w:t>
+        <w:t xml:space="preserve"> can now be transferred between ModelMuse and </w:t>
+      </w:r>
+      <w:proofErr w:type="spellStart"/>
+      <w:r>
+        <w:t>ModelMate</w:t>
+      </w:r>
+      <w:proofErr w:type="spellEnd"/>
+      <w:r>
+        <w:t>. Second, M</w:t>
+      </w:r>
+      <w:r>
+        <w:t xml:space="preserve">odelMuse will create an entry in the </w:t>
+      </w:r>
+      <w:proofErr w:type="spellStart"/>
+      <w:r>
+        <w:t>ModelMate</w:t>
+      </w:r>
+      <w:proofErr w:type="spellEnd"/>
+      <w:r>
+        <w:t xml:space="preserve"> file linking the main output file generated by SWI Observation Extractor to the corresponding instruction file.</w:t>
       </w:r>
       <w:r>
         <w:t xml:space="preserve"> </w:t>
@@ -2678,10 +2625,26 @@
         <w:t xml:space="preserve">Third, </w:t>
       </w:r>
       <w:r>
-        <w:t>ModelMuse now creates a batchfile named “RunModel.bat” that is suitable for use with automated parameter estimation programs</w:t>
-      </w:r>
-      <w:r>
-        <w:t xml:space="preserve"> and will pass that name to ModelMate as the command to run the model. The batch file will run both MODFLOW and SWI Observation Extractor when interpolated SWI observations are defined.</w:t>
+        <w:t xml:space="preserve">ModelMuse now creates a </w:t>
+      </w:r>
+      <w:proofErr w:type="spellStart"/>
+      <w:r>
+        <w:t>batchfile</w:t>
+      </w:r>
+      <w:proofErr w:type="spellEnd"/>
+      <w:r>
+        <w:t xml:space="preserve"> named “RunModel.bat” that is suitable for use with automated parameter estimation programs</w:t>
+      </w:r>
+      <w:r>
+        <w:t xml:space="preserve"> and will pass that name to </w:t>
+      </w:r>
+      <w:proofErr w:type="spellStart"/>
+      <w:r>
+        <w:t>ModelMate</w:t>
+      </w:r>
+      <w:proofErr w:type="spellEnd"/>
+      <w:r>
+        <w:t xml:space="preserve"> as the command to run the model. The batch file will run both MODFLOW and SWI Observation Extractor when interpolated SWI observations are defined.</w:t>
       </w:r>
     </w:p>
     <w:p>
@@ -2701,57 +2664,69 @@
         <w:t xml:space="preserve"> (Bakker and others, 2013)</w:t>
       </w:r>
       <w:r>
-        <w:t xml:space="preserve"> is used to show how SWI Observation Extractor can be used to help calibrate a model using automated parameter estimation. The two layer model has an island surrounded by the ocean. In the first stress period, recharge on the island creates a freshwater lens beneath the island. In the second stress period, a pumping well is added that extracts water from the freshwater lens causing upconing of saltwater beneath the island. In the third stress period, a well pumping from the salt water zone is added beneath the well pumping from the fresh water zone. This causes the interface between fresh and salt water to decline temporarily before starting to rise again. </w:t>
+        <w:t xml:space="preserve"> is used to show how SWI Observation Extractor can be used to help calibrate a model using automated parameter estimation. The </w:t>
+      </w:r>
+      <w:proofErr w:type="gramStart"/>
+      <w:r>
+        <w:t>two layer</w:t>
+      </w:r>
+      <w:proofErr w:type="gramEnd"/>
+      <w:r>
+        <w:t xml:space="preserve"> model has an island surrounded by the ocean. In the first stress period, recharge on the island creates a freshwater lens beneath the island. In the second stress period, a pumping well is added that extracts water from the freshwater lens causing </w:t>
+      </w:r>
+      <w:proofErr w:type="spellStart"/>
+      <w:r>
+        <w:t>upconing</w:t>
+      </w:r>
+      <w:proofErr w:type="spellEnd"/>
+      <w:r>
+        <w:t xml:space="preserve"> of saltwater beneath the island. In the third stress period, a well pumping from the </w:t>
+      </w:r>
+      <w:proofErr w:type="gramStart"/>
+      <w:r>
+        <w:t>salt water</w:t>
+      </w:r>
+      <w:proofErr w:type="gramEnd"/>
+      <w:r>
+        <w:t xml:space="preserve"> zone is added beneath the well pumping from the fresh water zone. This causes the interface between fresh and salt water to decline temporarily before starting to rise again. </w:t>
       </w:r>
       <w:r>
         <w:t>In the modified model, the well pumping rates are specified with parameters and observations of the zeta surface near the pumping wells are added. The observed zeta values were set to approximately 5 m below the values simulated in the original models. Three observations were used (</w:t>
       </w:r>
-      <w:del w:id="56" w:author="Richard B. Winston" w:date="2017-11-15T10:50:00Z">
-        <w:r>
-          <w:delText xml:space="preserve">figure </w:delText>
-        </w:r>
-      </w:del>
-      <w:ins w:id="57" w:author="Richard B. Winston" w:date="2017-11-15T10:50:00Z">
-        <w:r>
-          <w:t xml:space="preserve">fig. </w:t>
-        </w:r>
-      </w:ins>
-      <w:del w:id="58" w:author="Richard B. Winston" w:date="2017-11-15T10:50:00Z">
-        <w:r>
-          <w:delText>2</w:delText>
-        </w:r>
-      </w:del>
-      <w:ins w:id="59" w:author="Richard B. Winston" w:date="2017-11-15T10:50:00Z">
-        <w:r>
-          <w:t>3</w:t>
-        </w:r>
-      </w:ins>
+      <w:r>
+        <w:t>fig. 3</w:t>
+      </w:r>
       <w:r>
         <w:t xml:space="preserve">). They were at the ends of the second and third stress period and close to the time when the zeta surface reached a minimum in the third stress period. </w:t>
       </w:r>
-      <w:r>
-        <w:t xml:space="preserve">ModelMate version 1.0.2 </w:t>
+      <w:proofErr w:type="spellStart"/>
+      <w:r>
+        <w:t>ModelMate</w:t>
+      </w:r>
+      <w:proofErr w:type="spellEnd"/>
+      <w:r>
+        <w:t xml:space="preserve"> version 1.0.2 </w:t>
       </w:r>
       <w:r>
         <w:t>(Banta, 2011)</w:t>
       </w:r>
-      <w:ins w:id="60" w:author="Richard B. Winston" w:date="2017-11-15T10:50:00Z">
-        <w:r>
-          <w:t xml:space="preserve"> </w:t>
-        </w:r>
-      </w:ins>
+      <w:r>
+        <w:t xml:space="preserve"> </w:t>
+      </w:r>
       <w:r>
         <w:t>and UCODE-2005 version 1.028</w:t>
       </w:r>
       <w:r>
         <w:t xml:space="preserve"> (</w:t>
       </w:r>
+      <w:proofErr w:type="spellStart"/>
       <w:r>
         <w:rPr>
           <w:shd w:val="clear" w:color="auto" w:fill="FFFFFF"/>
         </w:rPr>
         <w:t>Poeter</w:t>
       </w:r>
+      <w:proofErr w:type="spellEnd"/>
       <w:r>
         <w:rPr>
           <w:shd w:val="clear" w:color="auto" w:fill="FFFFFF"/>
@@ -2786,7 +2761,7 @@
           <w:noProof/>
         </w:rPr>
         <w:drawing>
-          <wp:inline distT="0" distB="0" distL="0" distR="0" wp14:anchorId="019340DB" wp14:editId="092BD406">
+          <wp:inline distT="0" distB="0" distL="0" distR="0" wp14:anchorId="02E71E8C" wp14:editId="778B808D">
             <wp:extent cx="5943600" cy="2198370"/>
             <wp:effectExtent l="0" t="0" r="0" b="0"/>
             <wp:docPr id="6" name="Picture 6"/>
@@ -2835,14 +2810,27 @@
       <w:r>
         <w:t xml:space="preserve">Figure </w:t>
       </w:r>
-      <w:fldSimple w:instr=" SEQ Figure \* ARABIC ">
-        <w:r>
-          <w:rPr>
-            <w:noProof/>
-          </w:rPr>
-          <w:t>3</w:t>
-        </w:r>
-      </w:fldSimple>
+      <w:r>
+        <w:fldChar w:fldCharType="begin"/>
+      </w:r>
+      <w:r>
+        <w:instrText xml:space="preserve"> SEQ Figure \* ARABIC </w:instrText>
+      </w:r>
+      <w:r>
+        <w:fldChar w:fldCharType="separate"/>
+      </w:r>
+      <w:r>
+        <w:rPr>
+          <w:noProof/>
+        </w:rPr>
+        <w:t>3</w:t>
+      </w:r>
+      <w:r>
+        <w:rPr>
+          <w:noProof/>
+        </w:rPr>
+        <w:fldChar w:fldCharType="end"/>
+      </w:r>
       <w:r>
         <w:t>. Cross section of example model showing the zeta surface of the uncalibrated model in red and the calibrated model n blue.</w:t>
       </w:r>
@@ -2850,75 +2838,32 @@
     <w:p>
       <w:pPr>
         <w:pStyle w:val="Heading2"/>
-        <w:rPr>
-          <w:ins w:id="61" w:author="Richard B. Winston" w:date="2017-11-15T11:08:00Z"/>
-        </w:rPr>
-      </w:pPr>
-      <w:ins w:id="62" w:author="Richard B. Winston" w:date="2017-11-15T11:08:00Z">
-        <w:r>
-          <w:t>Availability</w:t>
-        </w:r>
-      </w:ins>
-    </w:p>
-    <w:p>
-      <w:pPr>
-        <w:rPr>
-          <w:ins w:id="63" w:author="Richard B. Winston" w:date="2017-11-15T11:08:00Z"/>
-        </w:rPr>
-        <w:pPrChange w:id="64" w:author="Richard B. Winston" w:date="2017-11-15T11:08:00Z">
-          <w:pPr>
-            <w:pStyle w:val="Heading2"/>
-          </w:pPr>
-        </w:pPrChange>
-      </w:pPr>
-      <w:ins w:id="65" w:author="Richard B. Winston" w:date="2017-11-15T11:09:00Z">
-        <w:r>
-          <w:t xml:space="preserve">SWI Observation Extractor version 1.0 is available from </w:t>
-        </w:r>
-        <w:r>
-          <w:fldChar w:fldCharType="begin"/>
-        </w:r>
-        <w:r>
-          <w:instrText xml:space="preserve"> HYPERLINK "</w:instrText>
-        </w:r>
-      </w:ins>
-      <w:ins w:id="66" w:author="Richard B. Winston" w:date="2017-11-15T11:08:00Z">
-        <w:r>
-          <w:instrText>https://doi.org/10.5066/F79022ZJ</w:instrText>
-        </w:r>
-      </w:ins>
-      <w:ins w:id="67" w:author="Richard B. Winston" w:date="2017-11-15T11:09:00Z">
-        <w:r>
-          <w:instrText xml:space="preserve">" </w:instrText>
-        </w:r>
-        <w:r>
-          <w:fldChar w:fldCharType="separate"/>
-        </w:r>
-      </w:ins>
-      <w:ins w:id="68" w:author="Richard B. Winston" w:date="2017-11-15T11:08:00Z">
+      </w:pPr>
+      <w:r>
+        <w:t>Availability</w:t>
+      </w:r>
+    </w:p>
+    <w:p>
+      <w:r>
+        <w:t xml:space="preserve">SWI Observation Extractor version 1.0 is available from </w:t>
+      </w:r>
+      <w:hyperlink r:id="rId10" w:history="1">
         <w:r>
           <w:rPr>
             <w:rStyle w:val="Hyperlink"/>
           </w:rPr>
           <w:t>https://doi.org/10.5066/F79022ZJ</w:t>
         </w:r>
-      </w:ins>
-      <w:ins w:id="69" w:author="Richard B. Winston" w:date="2017-11-15T11:09:00Z">
-        <w:r>
-          <w:fldChar w:fldCharType="end"/>
-        </w:r>
-        <w:r>
-          <w:t xml:space="preserve">. The modified version of ModelMuse is available from </w:t>
-        </w:r>
-      </w:ins>
-      <w:ins w:id="70" w:author="Richard B. Winston" w:date="2017-11-15T11:10:00Z">
-        <w:r>
-          <w:t>https://water.usgs.gov/nrp/gwsoftware/ModelMuse/ModelMuse.html</w:t>
-        </w:r>
-        <w:r>
-          <w:t>.</w:t>
-        </w:r>
-      </w:ins>
+      </w:hyperlink>
+      <w:r>
+        <w:t xml:space="preserve">. The modified version of ModelMuse is available from </w:t>
+      </w:r>
+      <w:r>
+        <w:t>https://water.usgs.gov/nrp/gwsoftware/ModelMuse/ModelMuse.html</w:t>
+      </w:r>
+      <w:r>
+        <w:t>.</w:t>
+      </w:r>
     </w:p>
     <w:p>
       <w:pPr>
@@ -2930,9 +2875,25 @@
     </w:p>
     <w:p>
       <w:r>
-        <w:t xml:space="preserve">Bakker, M., Schaars, F., Hughes, J.D., Langevin, C.D., Dausman, A.M., 2013, Documentation of the seawater intrusion (SWI2) package for MODFLOW: U.S. Geological Survey Techniques and Methods, book 6, chap. A46, 47 p., </w:t>
-      </w:r>
-      <w:hyperlink r:id="rId10" w:history="1">
+        <w:t xml:space="preserve">Bakker, M., </w:t>
+      </w:r>
+      <w:proofErr w:type="spellStart"/>
+      <w:r>
+        <w:t>Schaars</w:t>
+      </w:r>
+      <w:proofErr w:type="spellEnd"/>
+      <w:r>
+        <w:t xml:space="preserve">, F., Hughes, J.D., Langevin, C.D., </w:t>
+      </w:r>
+      <w:proofErr w:type="spellStart"/>
+      <w:r>
+        <w:t>Dausman</w:t>
+      </w:r>
+      <w:proofErr w:type="spellEnd"/>
+      <w:r>
+        <w:t xml:space="preserve">, A.M., 2013, Documentation of the seawater intrusion (SWI2) package for MODFLOW: U.S. Geological Survey Techniques and Methods, book 6, chap. A46, 47 p., </w:t>
+      </w:r>
+      <w:hyperlink r:id="rId11" w:history="1">
         <w:r>
           <w:rPr>
             <w:rStyle w:val="Hyperlink"/>
@@ -2945,145 +2906,53 @@
       </w:r>
     </w:p>
     <w:p>
-      <w:pPr>
-        <w:rPr>
-          <w:ins w:id="71" w:author="Winston, Richard B" w:date="2020-04-02T14:37:00Z"/>
-        </w:rPr>
-      </w:pPr>
       <w:r>
         <w:lastRenderedPageBreak/>
-        <w:t>Banta, E.R., 2011, ModelMate—A Graphical User Interface for Model Analysis: U.S. Geological Survey Techniques and Methods, book 6, chap. E4, 31 p.</w:t>
-      </w:r>
-    </w:p>
-    <w:p>
-      <w:pPr>
-        <w:rPr>
-          <w:del w:id="72" w:author="Winston, Richard B" w:date="2020-04-02T14:37:00Z"/>
-        </w:rPr>
-        <w:pPrChange w:id="73" w:author="Winston, Richard B" w:date="2020-04-02T14:39:00Z">
-          <w:pPr/>
-        </w:pPrChange>
-      </w:pPr>
-      <w:ins w:id="74" w:author="Winston, Richard B" w:date="2020-04-02T14:37:00Z">
-        <w:r>
-          <w:t>Doherty</w:t>
-        </w:r>
-      </w:ins>
-    </w:p>
-    <w:p>
-      <w:pPr>
-        <w:rPr>
-          <w:ins w:id="75" w:author="Winston, Richard B" w:date="2020-04-02T14:37:00Z"/>
-          <w:rPrChange w:id="76" w:author="Winston, Richard B" w:date="2020-04-02T14:38:00Z">
-            <w:rPr>
-              <w:ins w:id="77" w:author="Winston, Richard B" w:date="2020-04-02T14:37:00Z"/>
-              <w:color w:val="000000"/>
-            </w:rPr>
-          </w:rPrChange>
-        </w:rPr>
-        <w:pPrChange w:id="78" w:author="Winston, Richard B" w:date="2020-04-02T14:39:00Z">
-          <w:pPr/>
-        </w:pPrChange>
-      </w:pPr>
-      <w:ins w:id="79" w:author="Winston, Richard B" w:date="2020-04-02T14:37:00Z">
-        <w:r>
-          <w:rPr>
-            <w:rPrChange w:id="80" w:author="Winston, Richard B" w:date="2020-04-02T14:39:00Z">
-              <w:rPr>
-                <w:color w:val="000000"/>
-              </w:rPr>
-            </w:rPrChange>
-          </w:rPr>
-          <w:t xml:space="preserve">, </w:t>
-        </w:r>
-        <w:r>
-          <w:t>John</w:t>
-        </w:r>
-        <w:r>
-          <w:t>, 2019.</w:t>
-        </w:r>
-      </w:ins>
-      <w:ins w:id="81" w:author="Winston, Richard B" w:date="2020-04-02T14:38:00Z">
-        <w:r>
-          <w:t xml:space="preserve"> </w:t>
-        </w:r>
-        <w:r>
-          <w:rPr>
-            <w:rPrChange w:id="82" w:author="Winston, Richard B" w:date="2020-04-02T14:38:00Z">
-              <w:rPr>
-                <w:b/>
-                <w:bCs/>
-                <w:sz w:val="144"/>
-                <w:szCs w:val="144"/>
-              </w:rPr>
-            </w:rPrChange>
-          </w:rPr>
-          <w:t>PEST</w:t>
-        </w:r>
-      </w:ins>
-      <w:ins w:id="83" w:author="Winston, Richard B" w:date="2020-04-02T14:39:00Z">
-        <w:r>
-          <w:t>:</w:t>
-        </w:r>
-      </w:ins>
-      <w:ins w:id="84" w:author="Winston, Richard B" w:date="2020-04-02T14:38:00Z">
-        <w:r>
-          <w:rPr>
-            <w:rPrChange w:id="85" w:author="Winston, Richard B" w:date="2020-04-02T14:38:00Z">
-              <w:rPr>
-                <w:b/>
-                <w:bCs/>
-                <w:sz w:val="144"/>
-                <w:szCs w:val="144"/>
-              </w:rPr>
-            </w:rPrChange>
-          </w:rPr>
-          <w:t xml:space="preserve"> </w:t>
-        </w:r>
-        <w:r>
-          <w:rPr>
-            <w:rPrChange w:id="86" w:author="Winston, Richard B" w:date="2020-04-02T14:38:00Z">
-              <w:rPr>
-                <w:b/>
-                <w:bCs/>
-                <w:sz w:val="40"/>
-                <w:szCs w:val="40"/>
-              </w:rPr>
-            </w:rPrChange>
-          </w:rPr>
-          <w:t>Model-Independent Parameter Estimation</w:t>
-        </w:r>
-      </w:ins>
-      <w:ins w:id="87" w:author="Winston, Richard B" w:date="2020-04-02T14:40:00Z">
-        <w:r>
-          <w:t>, 7</w:t>
-        </w:r>
-        <w:r>
-          <w:rPr>
-            <w:vertAlign w:val="superscript"/>
-            <w:rPrChange w:id="88" w:author="Winston, Richard B" w:date="2020-04-02T14:40:00Z">
-              <w:rPr/>
-            </w:rPrChange>
-          </w:rPr>
-          <w:t>th</w:t>
-        </w:r>
-        <w:r>
-          <w:t xml:space="preserve"> Edition, Watermark Numerical Computing, </w:t>
-        </w:r>
-      </w:ins>
-      <w:ins w:id="89" w:author="Winston, Richard B" w:date="2020-04-02T14:41:00Z">
-        <w:r>
-          <w:t>368 p.</w:t>
-        </w:r>
-      </w:ins>
-      <w:ins w:id="90" w:author="Winston, Richard B" w:date="2020-04-02T14:42:00Z">
-        <w:r>
-          <w:t xml:space="preserve"> </w:t>
-        </w:r>
-        <w:r>
-          <w:t>http://www.pesthomepage.org</w:t>
-        </w:r>
-      </w:ins>
+        <w:t xml:space="preserve">Banta, E.R., 2011, </w:t>
+      </w:r>
+      <w:proofErr w:type="spellStart"/>
+      <w:r>
+        <w:t>ModelMate</w:t>
+      </w:r>
+      <w:proofErr w:type="spellEnd"/>
+      <w:r>
+        <w:t>—A Graphical User Interface for Model Analysis: U.S. Geological Survey Techniques and Methods, book 6, chap. E4, 31 p.</w:t>
+      </w:r>
+    </w:p>
+    <w:p>
+      <w:r>
+        <w:t>Doherty</w:t>
+      </w:r>
+      <w:r>
+        <w:t xml:space="preserve">, </w:t>
+      </w:r>
+      <w:r>
+        <w:t xml:space="preserve">John, 2019. </w:t>
+      </w:r>
+      <w:r>
+        <w:t>PEST</w:t>
+      </w:r>
+      <w:r>
+        <w:t>:</w:t>
+      </w:r>
+      <w:r>
+        <w:t xml:space="preserve"> Model-Independent Parameter Estimation</w:t>
+      </w:r>
+      <w:r>
+        <w:t>, 7</w:t>
+      </w:r>
+      <w:r>
+        <w:rPr>
+          <w:vertAlign w:val="superscript"/>
+        </w:rPr>
+        <w:t>th</w:t>
+      </w:r>
+      <w:r>
+        <w:t xml:space="preserve"> Edition, Watermark Numerical Computing, 368 p. </w:t>
+      </w:r>
+      <w:r>
+        <w:t>http://www.pesthomepage.org</w:t>
+      </w:r>
     </w:p>
     <w:p>
       <w:r>
@@ -3096,16 +2965,59 @@
       </w:r>
     </w:p>
     <w:p>
-      <w:r>
-        <w:t>Niswonger, R.G., Panday, Sorab, and Ibaraki, Motomu, 2011, MODFLOW-NWT, A Newton formulation for MODFLOW-2005: U.S. Geological Survey Techniques and Methods 6-A37, 44 p.</w:t>
-      </w:r>
-    </w:p>
-    <w:p>
+      <w:proofErr w:type="spellStart"/>
+      <w:r>
+        <w:t>Niswonger</w:t>
+      </w:r>
+      <w:proofErr w:type="spellEnd"/>
+      <w:r>
+        <w:t xml:space="preserve">, R.G., Panday, </w:t>
+      </w:r>
+      <w:proofErr w:type="spellStart"/>
+      <w:r>
+        <w:t>Sorab</w:t>
+      </w:r>
+      <w:proofErr w:type="spellEnd"/>
+      <w:r>
+        <w:t xml:space="preserve">, and Ibaraki, </w:t>
+      </w:r>
+      <w:proofErr w:type="spellStart"/>
+      <w:r>
+        <w:t>Motomu</w:t>
+      </w:r>
+      <w:proofErr w:type="spellEnd"/>
+      <w:r>
+        <w:t>, 2011, MODFLOW-NWT, A Newton formulation for MODFLOW-2005: U.S. Geological Survey Techniques and Methods 6-A37, 44 p.</w:t>
+      </w:r>
+    </w:p>
+    <w:p>
+      <w:proofErr w:type="spellStart"/>
       <w:r>
         <w:rPr>
           <w:shd w:val="clear" w:color="auto" w:fill="FFFFFF"/>
         </w:rPr>
-        <w:t>Poeter, E.P., Hill, M.C., Banta, E.R., Mehl, Steffen, and Christensen, Steen, 2005, UCODE_2005 and Six Other Computer Codes for Universal Sensitivity Analysis, Calibration, and Uncertainty Evaluation: U.S. Geological Survey Techniques and Methods 6-A11, 283p.</w:t>
+        <w:t>Poeter</w:t>
+      </w:r>
+      <w:proofErr w:type="spellEnd"/>
+      <w:r>
+        <w:rPr>
+          <w:shd w:val="clear" w:color="auto" w:fill="FFFFFF"/>
+        </w:rPr>
+        <w:t xml:space="preserve">, E.P., Hill, M.C., Banta, E.R., </w:t>
+      </w:r>
+      <w:proofErr w:type="spellStart"/>
+      <w:r>
+        <w:rPr>
+          <w:shd w:val="clear" w:color="auto" w:fill="FFFFFF"/>
+        </w:rPr>
+        <w:t>Mehl</w:t>
+      </w:r>
+      <w:proofErr w:type="spellEnd"/>
+      <w:r>
+        <w:rPr>
+          <w:shd w:val="clear" w:color="auto" w:fill="FFFFFF"/>
+        </w:rPr>
+        <w:t>, Steffen, and Christensen, Steen, 2005, UCODE_2005 and Six Other Computer Codes for Universal Sensitivity Analysis, Calibration, and Uncertainty Evaluation: U.S. Geological Survey Techniques and Methods 6-A11, 283p.</w:t>
       </w:r>
     </w:p>
     <w:p>
@@ -3122,7 +3034,6 @@
       </w:r>
     </w:p>
     <w:sectPr>
-      <w:headerReference w:type="default" r:id="rId11"/>
       <w:pgSz w:w="12240" w:h="15840"/>
       <w:pgMar w:top="1440" w:right="1440" w:bottom="1440" w:left="1440" w:header="720" w:footer="720" w:gutter="0"/>
       <w:cols w:space="720"/>
@@ -3133,7 +3044,7 @@
 </file>
 
 <file path=word/endnotes.xml><?xml version="1.0" encoding="utf-8"?>
-<w:endnotes xmlns:wpc="http://schemas.microsoft.com/office/word/2010/wordprocessingCanvas" xmlns:cx="http://schemas.microsoft.com/office/drawing/2014/chartex" xmlns:cx1="http://schemas.microsoft.com/office/drawing/2015/9/8/chartex" xmlns:cx2="http://schemas.microsoft.com/office/drawing/2015/10/21/chartex" xmlns:cx3="http://schemas.microsoft.com/office/drawing/2016/5/9/chartex" xmlns:cx4="http://schemas.microsoft.com/office/drawing/2016/5/10/chartex" xmlns:cx5="http://schemas.microsoft.com/office/drawing/2016/5/11/chartex" xmlns:cx6="http://schemas.microsoft.com/office/drawing/2016/5/12/chartex" xmlns:cx7="http://schemas.microsoft.com/office/drawing/2016/5/13/chartex" xmlns:cx8="http://schemas.microsoft.com/office/drawing/2016/5/14/chartex" xmlns:mc="http://schemas.openxmlformats.org/markup-compatibility/2006" xmlns:aink="http://schemas.microsoft.com/office/drawing/2016/ink" xmlns:am3d="http://schemas.microsoft.com/office/drawing/2017/model3d" xmlns:o="urn:schemas-microsoft-com:office:office" xmlns:r="http://schemas.openxmlformats.org/officeDocument/2006/relationships" xmlns:m="http://schemas.openxmlformats.org/officeDocument/2006/math" xmlns:v="urn:schemas-microsoft-com:vml" xmlns:wp14="http://schemas.microsoft.com/office/word/2010/wordprocessingDrawing" xmlns:wp="http://schemas.openxmlformats.org/drawingml/2006/wordprocessingDrawing" xmlns:w10="urn:schemas-microsoft-com:office:word" xmlns:w="http://schemas.openxmlformats.org/wordprocessingml/2006/main" xmlns:w14="http://schemas.microsoft.com/office/word/2010/wordml" xmlns:w15="http://schemas.microsoft.com/office/word/2012/wordml" xmlns:w16cid="http://schemas.microsoft.com/office/word/2016/wordml/cid" xmlns:w16se="http://schemas.microsoft.com/office/word/2015/wordml/symex" xmlns:wpg="http://schemas.microsoft.com/office/word/2010/wordprocessingGroup" xmlns:wpi="http://schemas.microsoft.com/office/word/2010/wordprocessingInk" xmlns:wne="http://schemas.microsoft.com/office/word/2006/wordml" xmlns:wps="http://schemas.microsoft.com/office/word/2010/wordprocessingShape" mc:Ignorable="w14 w15 w16se w16cid wp14">
+<w:endnotes xmlns:wpc="http://schemas.microsoft.com/office/word/2010/wordprocessingCanvas" xmlns:cx="http://schemas.microsoft.com/office/drawing/2014/chartex" xmlns:cx1="http://schemas.microsoft.com/office/drawing/2015/9/8/chartex" xmlns:cx2="http://schemas.microsoft.com/office/drawing/2015/10/21/chartex" xmlns:cx3="http://schemas.microsoft.com/office/drawing/2016/5/9/chartex" xmlns:cx4="http://schemas.microsoft.com/office/drawing/2016/5/10/chartex" xmlns:cx5="http://schemas.microsoft.com/office/drawing/2016/5/11/chartex" xmlns:cx6="http://schemas.microsoft.com/office/drawing/2016/5/12/chartex" xmlns:cx7="http://schemas.microsoft.com/office/drawing/2016/5/13/chartex" xmlns:cx8="http://schemas.microsoft.com/office/drawing/2016/5/14/chartex" xmlns:mc="http://schemas.openxmlformats.org/markup-compatibility/2006" xmlns:aink="http://schemas.microsoft.com/office/drawing/2016/ink" xmlns:am3d="http://schemas.microsoft.com/office/drawing/2017/model3d" xmlns:o="urn:schemas-microsoft-com:office:office" xmlns:r="http://schemas.openxmlformats.org/officeDocument/2006/relationships" xmlns:m="http://schemas.openxmlformats.org/officeDocument/2006/math" xmlns:v="urn:schemas-microsoft-com:vml" xmlns:wp14="http://schemas.microsoft.com/office/word/2010/wordprocessingDrawing" xmlns:wp="http://schemas.openxmlformats.org/drawingml/2006/wordprocessingDrawing" xmlns:w10="urn:schemas-microsoft-com:office:word" xmlns:w="http://schemas.openxmlformats.org/wordprocessingml/2006/main" xmlns:w14="http://schemas.microsoft.com/office/word/2010/wordml" xmlns:w15="http://schemas.microsoft.com/office/word/2012/wordml" xmlns:w16cex="http://schemas.microsoft.com/office/word/2018/wordml/cex" xmlns:w16cid="http://schemas.microsoft.com/office/word/2016/wordml/cid" xmlns:w16="http://schemas.microsoft.com/office/word/2018/wordml" xmlns:w16sdtdh="http://schemas.microsoft.com/office/word/2020/wordml/sdtdatahash" xmlns:w16se="http://schemas.microsoft.com/office/word/2015/wordml/symex" xmlns:wpg="http://schemas.microsoft.com/office/word/2010/wordprocessingGroup" xmlns:wpi="http://schemas.microsoft.com/office/word/2010/wordprocessingInk" xmlns:wne="http://schemas.microsoft.com/office/word/2006/wordml" xmlns:wps="http://schemas.microsoft.com/office/word/2010/wordprocessingShape" mc:Ignorable="w14 w15 w16se w16cid w16 w16cex w16sdtdh wp14">
   <w:endnote w:type="separator" w:id="-1">
     <w:p>
       <w:pPr>
@@ -3158,7 +3069,7 @@
 </file>
 
 <file path=word/footnotes.xml><?xml version="1.0" encoding="utf-8"?>
-<w:footnotes xmlns:wpc="http://schemas.microsoft.com/office/word/2010/wordprocessingCanvas" xmlns:cx="http://schemas.microsoft.com/office/drawing/2014/chartex" xmlns:cx1="http://schemas.microsoft.com/office/drawing/2015/9/8/chartex" xmlns:cx2="http://schemas.microsoft.com/office/drawing/2015/10/21/chartex" xmlns:cx3="http://schemas.microsoft.com/office/drawing/2016/5/9/chartex" xmlns:cx4="http://schemas.microsoft.com/office/drawing/2016/5/10/chartex" xmlns:cx5="http://schemas.microsoft.com/office/drawing/2016/5/11/chartex" xmlns:cx6="http://schemas.microsoft.com/office/drawing/2016/5/12/chartex" xmlns:cx7="http://schemas.microsoft.com/office/drawing/2016/5/13/chartex" xmlns:cx8="http://schemas.microsoft.com/office/drawing/2016/5/14/chartex" xmlns:mc="http://schemas.openxmlformats.org/markup-compatibility/2006" xmlns:aink="http://schemas.microsoft.com/office/drawing/2016/ink" xmlns:am3d="http://schemas.microsoft.com/office/drawing/2017/model3d" xmlns:o="urn:schemas-microsoft-com:office:office" xmlns:r="http://schemas.openxmlformats.org/officeDocument/2006/relationships" xmlns:m="http://schemas.openxmlformats.org/officeDocument/2006/math" xmlns:v="urn:schemas-microsoft-com:vml" xmlns:wp14="http://schemas.microsoft.com/office/word/2010/wordprocessingDrawing" xmlns:wp="http://schemas.openxmlformats.org/drawingml/2006/wordprocessingDrawing" xmlns:w10="urn:schemas-microsoft-com:office:word" xmlns:w="http://schemas.openxmlformats.org/wordprocessingml/2006/main" xmlns:w14="http://schemas.microsoft.com/office/word/2010/wordml" xmlns:w15="http://schemas.microsoft.com/office/word/2012/wordml" xmlns:w16cid="http://schemas.microsoft.com/office/word/2016/wordml/cid" xmlns:w16se="http://schemas.microsoft.com/office/word/2015/wordml/symex" xmlns:wpg="http://schemas.microsoft.com/office/word/2010/wordprocessingGroup" xmlns:wpi="http://schemas.microsoft.com/office/word/2010/wordprocessingInk" xmlns:wne="http://schemas.microsoft.com/office/word/2006/wordml" xmlns:wps="http://schemas.microsoft.com/office/word/2010/wordprocessingShape" mc:Ignorable="w14 w15 w16se w16cid wp14">
+<w:footnotes xmlns:wpc="http://schemas.microsoft.com/office/word/2010/wordprocessingCanvas" xmlns:cx="http://schemas.microsoft.com/office/drawing/2014/chartex" xmlns:cx1="http://schemas.microsoft.com/office/drawing/2015/9/8/chartex" xmlns:cx2="http://schemas.microsoft.com/office/drawing/2015/10/21/chartex" xmlns:cx3="http://schemas.microsoft.com/office/drawing/2016/5/9/chartex" xmlns:cx4="http://schemas.microsoft.com/office/drawing/2016/5/10/chartex" xmlns:cx5="http://schemas.microsoft.com/office/drawing/2016/5/11/chartex" xmlns:cx6="http://schemas.microsoft.com/office/drawing/2016/5/12/chartex" xmlns:cx7="http://schemas.microsoft.com/office/drawing/2016/5/13/chartex" xmlns:cx8="http://schemas.microsoft.com/office/drawing/2016/5/14/chartex" xmlns:mc="http://schemas.openxmlformats.org/markup-compatibility/2006" xmlns:aink="http://schemas.microsoft.com/office/drawing/2016/ink" xmlns:am3d="http://schemas.microsoft.com/office/drawing/2017/model3d" xmlns:o="urn:schemas-microsoft-com:office:office" xmlns:r="http://schemas.openxmlformats.org/officeDocument/2006/relationships" xmlns:m="http://schemas.openxmlformats.org/officeDocument/2006/math" xmlns:v="urn:schemas-microsoft-com:vml" xmlns:wp14="http://schemas.microsoft.com/office/word/2010/wordprocessingDrawing" xmlns:wp="http://schemas.openxmlformats.org/drawingml/2006/wordprocessingDrawing" xmlns:w10="urn:schemas-microsoft-com:office:word" xmlns:w="http://schemas.openxmlformats.org/wordprocessingml/2006/main" xmlns:w14="http://schemas.microsoft.com/office/word/2010/wordml" xmlns:w15="http://schemas.microsoft.com/office/word/2012/wordml" xmlns:w16cex="http://schemas.microsoft.com/office/word/2018/wordml/cex" xmlns:w16cid="http://schemas.microsoft.com/office/word/2016/wordml/cid" xmlns:w16="http://schemas.microsoft.com/office/word/2018/wordml" xmlns:w16sdtdh="http://schemas.microsoft.com/office/word/2020/wordml/sdtdatahash" xmlns:w16se="http://schemas.microsoft.com/office/word/2015/wordml/symex" xmlns:wpg="http://schemas.microsoft.com/office/word/2010/wordprocessingGroup" xmlns:wpi="http://schemas.microsoft.com/office/word/2010/wordprocessingInk" xmlns:wne="http://schemas.microsoft.com/office/word/2006/wordml" xmlns:wps="http://schemas.microsoft.com/office/word/2010/wordprocessingShape" mc:Ignorable="w14 w15 w16se w16cid w16 w16cex w16sdtdh wp14">
   <w:footnote w:type="separator" w:id="-1">
     <w:p>
       <w:pPr>
@@ -3182,26 +3093,8 @@
 </w:footnotes>
 </file>
 
-<file path=word/header1.xml><?xml version="1.0" encoding="utf-8"?>
-<w:hdr xmlns:wpc="http://schemas.microsoft.com/office/word/2010/wordprocessingCanvas" xmlns:cx="http://schemas.microsoft.com/office/drawing/2014/chartex" xmlns:cx1="http://schemas.microsoft.com/office/drawing/2015/9/8/chartex" xmlns:cx2="http://schemas.microsoft.com/office/drawing/2015/10/21/chartex" xmlns:cx3="http://schemas.microsoft.com/office/drawing/2016/5/9/chartex" xmlns:cx4="http://schemas.microsoft.com/office/drawing/2016/5/10/chartex" xmlns:cx5="http://schemas.microsoft.com/office/drawing/2016/5/11/chartex" xmlns:cx6="http://schemas.microsoft.com/office/drawing/2016/5/12/chartex" xmlns:cx7="http://schemas.microsoft.com/office/drawing/2016/5/13/chartex" xmlns:cx8="http://schemas.microsoft.com/office/drawing/2016/5/14/chartex" xmlns:mc="http://schemas.openxmlformats.org/markup-compatibility/2006" xmlns:aink="http://schemas.microsoft.com/office/drawing/2016/ink" xmlns:am3d="http://schemas.microsoft.com/office/drawing/2017/model3d" xmlns:o="urn:schemas-microsoft-com:office:office" xmlns:r="http://schemas.openxmlformats.org/officeDocument/2006/relationships" xmlns:m="http://schemas.openxmlformats.org/officeDocument/2006/math" xmlns:v="urn:schemas-microsoft-com:vml" xmlns:wp14="http://schemas.microsoft.com/office/word/2010/wordprocessingDrawing" xmlns:wp="http://schemas.openxmlformats.org/drawingml/2006/wordprocessingDrawing" xmlns:w10="urn:schemas-microsoft-com:office:word" xmlns:w="http://schemas.openxmlformats.org/wordprocessingml/2006/main" xmlns:w14="http://schemas.microsoft.com/office/word/2010/wordml" xmlns:w15="http://schemas.microsoft.com/office/word/2012/wordml" xmlns:w16cid="http://schemas.microsoft.com/office/word/2016/wordml/cid" xmlns:w16se="http://schemas.microsoft.com/office/word/2015/wordml/symex" xmlns:wpg="http://schemas.microsoft.com/office/word/2010/wordprocessingGroup" xmlns:wpi="http://schemas.microsoft.com/office/word/2010/wordprocessingInk" xmlns:wne="http://schemas.microsoft.com/office/word/2006/wordml" xmlns:wps="http://schemas.microsoft.com/office/word/2010/wordprocessingShape" mc:Ignorable="w14 w15 w16se w16cid wp14">
-  <w:p>
-    <w:pPr>
-      <w:pStyle w:val="Header"/>
-    </w:pPr>
-    <w:r>
-      <w:t>Draft: Do not cite.</w:t>
-    </w:r>
-  </w:p>
-  <w:p>
-    <w:pPr>
-      <w:pStyle w:val="Header"/>
-    </w:pPr>
-  </w:p>
-</w:hdr>
-</file>
-
 <file path=word/numbering.xml><?xml version="1.0" encoding="utf-8"?>
-<w:numbering xmlns:wpc="http://schemas.microsoft.com/office/word/2010/wordprocessingCanvas" xmlns:cx="http://schemas.microsoft.com/office/drawing/2014/chartex" xmlns:cx1="http://schemas.microsoft.com/office/drawing/2015/9/8/chartex" xmlns:cx2="http://schemas.microsoft.com/office/drawing/2015/10/21/chartex" xmlns:cx3="http://schemas.microsoft.com/office/drawing/2016/5/9/chartex" xmlns:cx4="http://schemas.microsoft.com/office/drawing/2016/5/10/chartex" xmlns:cx5="http://schemas.microsoft.com/office/drawing/2016/5/11/chartex" xmlns:cx6="http://schemas.microsoft.com/office/drawing/2016/5/12/chartex" xmlns:cx7="http://schemas.microsoft.com/office/drawing/2016/5/13/chartex" xmlns:cx8="http://schemas.microsoft.com/office/drawing/2016/5/14/chartex" xmlns:mc="http://schemas.openxmlformats.org/markup-compatibility/2006" xmlns:aink="http://schemas.microsoft.com/office/drawing/2016/ink" xmlns:am3d="http://schemas.microsoft.com/office/drawing/2017/model3d" xmlns:o="urn:schemas-microsoft-com:office:office" xmlns:r="http://schemas.openxmlformats.org/officeDocument/2006/relationships" xmlns:m="http://schemas.openxmlformats.org/officeDocument/2006/math" xmlns:v="urn:schemas-microsoft-com:vml" xmlns:wp14="http://schemas.microsoft.com/office/word/2010/wordprocessingDrawing" xmlns:wp="http://schemas.openxmlformats.org/drawingml/2006/wordprocessingDrawing" xmlns:w10="urn:schemas-microsoft-com:office:word" xmlns:w="http://schemas.openxmlformats.org/wordprocessingml/2006/main" xmlns:w14="http://schemas.microsoft.com/office/word/2010/wordml" xmlns:w15="http://schemas.microsoft.com/office/word/2012/wordml" xmlns:w16cid="http://schemas.microsoft.com/office/word/2016/wordml/cid" xmlns:w16se="http://schemas.microsoft.com/office/word/2015/wordml/symex" xmlns:wpg="http://schemas.microsoft.com/office/word/2010/wordprocessingGroup" xmlns:wpi="http://schemas.microsoft.com/office/word/2010/wordprocessingInk" xmlns:wne="http://schemas.microsoft.com/office/word/2006/wordml" xmlns:wps="http://schemas.microsoft.com/office/word/2010/wordprocessingShape" mc:Ignorable="w14 w15 w16se w16cid wp14">
+<w:numbering xmlns:wpc="http://schemas.microsoft.com/office/word/2010/wordprocessingCanvas" xmlns:cx="http://schemas.microsoft.com/office/drawing/2014/chartex" xmlns:cx1="http://schemas.microsoft.com/office/drawing/2015/9/8/chartex" xmlns:cx2="http://schemas.microsoft.com/office/drawing/2015/10/21/chartex" xmlns:cx3="http://schemas.microsoft.com/office/drawing/2016/5/9/chartex" xmlns:cx4="http://schemas.microsoft.com/office/drawing/2016/5/10/chartex" xmlns:cx5="http://schemas.microsoft.com/office/drawing/2016/5/11/chartex" xmlns:cx6="http://schemas.microsoft.com/office/drawing/2016/5/12/chartex" xmlns:cx7="http://schemas.microsoft.com/office/drawing/2016/5/13/chartex" xmlns:cx8="http://schemas.microsoft.com/office/drawing/2016/5/14/chartex" xmlns:mc="http://schemas.openxmlformats.org/markup-compatibility/2006" xmlns:aink="http://schemas.microsoft.com/office/drawing/2016/ink" xmlns:am3d="http://schemas.microsoft.com/office/drawing/2017/model3d" xmlns:o="urn:schemas-microsoft-com:office:office" xmlns:r="http://schemas.openxmlformats.org/officeDocument/2006/relationships" xmlns:m="http://schemas.openxmlformats.org/officeDocument/2006/math" xmlns:v="urn:schemas-microsoft-com:vml" xmlns:wp14="http://schemas.microsoft.com/office/word/2010/wordprocessingDrawing" xmlns:wp="http://schemas.openxmlformats.org/drawingml/2006/wordprocessingDrawing" xmlns:w10="urn:schemas-microsoft-com:office:word" xmlns:w="http://schemas.openxmlformats.org/wordprocessingml/2006/main" xmlns:w14="http://schemas.microsoft.com/office/word/2010/wordml" xmlns:w15="http://schemas.microsoft.com/office/word/2012/wordml" xmlns:w16cex="http://schemas.microsoft.com/office/word/2018/wordml/cex" xmlns:w16cid="http://schemas.microsoft.com/office/word/2016/wordml/cid" xmlns:w16="http://schemas.microsoft.com/office/word/2018/wordml" xmlns:w16sdtdh="http://schemas.microsoft.com/office/word/2020/wordml/sdtdatahash" xmlns:w16se="http://schemas.microsoft.com/office/word/2015/wordml/symex" xmlns:wpg="http://schemas.microsoft.com/office/word/2010/wordprocessingGroup" xmlns:wpi="http://schemas.microsoft.com/office/word/2010/wordprocessingInk" xmlns:wne="http://schemas.microsoft.com/office/word/2006/wordml" xmlns:wps="http://schemas.microsoft.com/office/word/2010/wordprocessingShape" mc:Ignorable="w14 w15 w16se w16cid w16 w16cex w16sdtdh wp14">
   <w:abstractNum w:abstractNumId="0" w15:restartNumberingAfterBreak="0">
     <w:nsid w:val="0D064D24"/>
     <w:multiLevelType w:val="multilevel"/>
@@ -3705,16 +3598,8 @@
 </w:numbering>
 </file>
 
-<file path=word/people.xml><?xml version="1.0" encoding="utf-8"?>
-<w15:people xmlns:wpc="http://schemas.microsoft.com/office/word/2010/wordprocessingCanvas" xmlns:cx="http://schemas.microsoft.com/office/drawing/2014/chartex" xmlns:cx1="http://schemas.microsoft.com/office/drawing/2015/9/8/chartex" xmlns:cx2="http://schemas.microsoft.com/office/drawing/2015/10/21/chartex" xmlns:cx3="http://schemas.microsoft.com/office/drawing/2016/5/9/chartex" xmlns:cx4="http://schemas.microsoft.com/office/drawing/2016/5/10/chartex" xmlns:cx5="http://schemas.microsoft.com/office/drawing/2016/5/11/chartex" xmlns:cx6="http://schemas.microsoft.com/office/drawing/2016/5/12/chartex" xmlns:cx7="http://schemas.microsoft.com/office/drawing/2016/5/13/chartex" xmlns:cx8="http://schemas.microsoft.com/office/drawing/2016/5/14/chartex" xmlns:mc="http://schemas.openxmlformats.org/markup-compatibility/2006" xmlns:aink="http://schemas.microsoft.com/office/drawing/2016/ink" xmlns:am3d="http://schemas.microsoft.com/office/drawing/2017/model3d" xmlns:o="urn:schemas-microsoft-com:office:office" xmlns:r="http://schemas.openxmlformats.org/officeDocument/2006/relationships" xmlns:m="http://schemas.openxmlformats.org/officeDocument/2006/math" xmlns:v="urn:schemas-microsoft-com:vml" xmlns:wp14="http://schemas.microsoft.com/office/word/2010/wordprocessingDrawing" xmlns:wp="http://schemas.openxmlformats.org/drawingml/2006/wordprocessingDrawing" xmlns:w10="urn:schemas-microsoft-com:office:word" xmlns:w="http://schemas.openxmlformats.org/wordprocessingml/2006/main" xmlns:w14="http://schemas.microsoft.com/office/word/2010/wordml" xmlns:w15="http://schemas.microsoft.com/office/word/2012/wordml" xmlns:w16cid="http://schemas.microsoft.com/office/word/2016/wordml/cid" xmlns:w16se="http://schemas.microsoft.com/office/word/2015/wordml/symex" xmlns:wpg="http://schemas.microsoft.com/office/word/2010/wordprocessingGroup" xmlns:wpi="http://schemas.microsoft.com/office/word/2010/wordprocessingInk" xmlns:wne="http://schemas.microsoft.com/office/word/2006/wordml" xmlns:wps="http://schemas.microsoft.com/office/word/2010/wordprocessingShape" mc:Ignorable="w14 w15 w16se w16cid wp14">
-  <w15:person w15:author="Winston, Richard B">
-    <w15:presenceInfo w15:providerId="AD" w15:userId="S::rbwinst@usgs.gov::ade0d6a1-2eac-47b8-bdee-bd657a6daea3"/>
-  </w15:person>
-</w15:people>
-</file>
-
 <file path=word/styles.xml><?xml version="1.0" encoding="utf-8"?>
-<w:styles xmlns:mc="http://schemas.openxmlformats.org/markup-compatibility/2006" xmlns:r="http://schemas.openxmlformats.org/officeDocument/2006/relationships" xmlns:w="http://schemas.openxmlformats.org/wordprocessingml/2006/main" xmlns:w14="http://schemas.microsoft.com/office/word/2010/wordml" xmlns:w15="http://schemas.microsoft.com/office/word/2012/wordml" xmlns:w16cid="http://schemas.microsoft.com/office/word/2016/wordml/cid" xmlns:w16se="http://schemas.microsoft.com/office/word/2015/wordml/symex" mc:Ignorable="w14 w15 w16se w16cid">
+<w:styles xmlns:mc="http://schemas.openxmlformats.org/markup-compatibility/2006" xmlns:r="http://schemas.openxmlformats.org/officeDocument/2006/relationships" xmlns:w="http://schemas.openxmlformats.org/wordprocessingml/2006/main" xmlns:w14="http://schemas.microsoft.com/office/word/2010/wordml" xmlns:w15="http://schemas.microsoft.com/office/word/2012/wordml" xmlns:w16cex="http://schemas.microsoft.com/office/word/2018/wordml/cex" xmlns:w16cid="http://schemas.microsoft.com/office/word/2016/wordml/cid" xmlns:w16="http://schemas.microsoft.com/office/word/2018/wordml" xmlns:w16sdtdh="http://schemas.microsoft.com/office/word/2020/wordml/sdtdatahash" xmlns:w16se="http://schemas.microsoft.com/office/word/2015/wordml/symex" mc:Ignorable="w14 w15 w16se w16cid w16 w16cex w16sdtdh">
   <w:docDefaults>
     <w:rPrDefault>
       <w:rPr>
@@ -3730,7 +3615,7 @@
       </w:pPr>
     </w:pPrDefault>
   </w:docDefaults>
-  <w:latentStyles w:defLockedState="0" w:defUIPriority="99" w:defSemiHidden="0" w:defUnhideWhenUsed="0" w:defQFormat="0" w:count="377">
+  <w:latentStyles w:defLockedState="0" w:defUIPriority="99" w:defSemiHidden="0" w:defUnhideWhenUsed="0" w:defQFormat="0" w:count="376">
     <w:lsdException w:name="Normal" w:uiPriority="0" w:qFormat="1"/>
     <w:lsdException w:name="heading 1" w:uiPriority="9" w:qFormat="1"/>
     <w:lsdException w:name="heading 2" w:semiHidden="1" w:uiPriority="9" w:unhideWhenUsed="1" w:qFormat="1"/>
@@ -4107,7 +3992,6 @@
     <w:lsdException w:name="Hashtag" w:semiHidden="1" w:unhideWhenUsed="1"/>
     <w:lsdException w:name="Unresolved Mention" w:semiHidden="1" w:unhideWhenUsed="1"/>
     <w:lsdException w:name="Smart Link" w:semiHidden="1" w:unhideWhenUsed="1"/>
-    <w:lsdException w:name="Smart Link Error" w:semiHidden="1" w:unhideWhenUsed="1"/>
   </w:latentStyles>
   <w:style w:type="paragraph" w:default="1" w:styleId="Normal">
     <w:name w:val="Normal"/>

</xml_diff>